<commit_message>
Updated docs, spelling mistakes corrected
</commit_message>
<xml_diff>
--- a/docs/src/ModBusXML_Driver_Generation.docx
+++ b/docs/src/ModBusXML_Driver_Generation.docx
@@ -1602,8 +1602,6 @@
         <w:t>Page</w:t>
       </w:r>
     </w:p>
-    <w:bookmarkStart w:id="3" w:name="_GoBack"/>
-    <w:bookmarkEnd w:id="3"/>
     <w:p>
       <w:pPr>
         <w:pStyle w:val="TOC1"/>
@@ -3241,14 +3239,14 @@
       <w:pPr>
         <w:pStyle w:val="Heading1frontsections"/>
       </w:pPr>
-      <w:bookmarkStart w:id="4" w:name="_Toc202146544"/>
-      <w:bookmarkStart w:id="5" w:name="_Toc399754382"/>
+      <w:bookmarkStart w:id="3" w:name="_Toc202146544"/>
+      <w:bookmarkStart w:id="4" w:name="_Toc399754382"/>
       <w:r>
         <w:lastRenderedPageBreak/>
         <w:t>LIST OF FIGURES</w:t>
       </w:r>
+      <w:bookmarkEnd w:id="3"/>
       <w:bookmarkEnd w:id="4"/>
-      <w:bookmarkEnd w:id="5"/>
     </w:p>
     <w:p>
       <w:pPr>
@@ -3813,12 +3811,12 @@
       <w:pPr>
         <w:pStyle w:val="Heading1frontsections"/>
       </w:pPr>
-      <w:bookmarkStart w:id="6" w:name="_Toc399754383"/>
+      <w:bookmarkStart w:id="5" w:name="_Toc399754383"/>
       <w:r>
         <w:lastRenderedPageBreak/>
         <w:t>ACRONYMS</w:t>
       </w:r>
-      <w:bookmarkEnd w:id="6"/>
+      <w:bookmarkEnd w:id="5"/>
     </w:p>
     <w:p>
       <w:pPr>
@@ -4085,12 +4083,12 @@
       <w:pPr>
         <w:pStyle w:val="Heading1frontsections"/>
       </w:pPr>
-      <w:bookmarkStart w:id="7" w:name="_Toc399754384"/>
+      <w:bookmarkStart w:id="6" w:name="_Toc399754384"/>
       <w:r>
         <w:lastRenderedPageBreak/>
         <w:t>ABSTRACT</w:t>
       </w:r>
-      <w:bookmarkEnd w:id="7"/>
+      <w:bookmarkEnd w:id="6"/>
     </w:p>
     <w:p>
       <w:pPr>
@@ -4215,12 +4213,12 @@
       <w:pPr>
         <w:pStyle w:val="Heading1"/>
       </w:pPr>
+      <w:bookmarkStart w:id="7" w:name="_Toc399754385"/>
       <w:bookmarkStart w:id="8" w:name="_Toc202146549"/>
-      <w:bookmarkStart w:id="9" w:name="_Toc399754385"/>
       <w:r>
         <w:t>OVERVIEW</w:t>
       </w:r>
-      <w:bookmarkEnd w:id="9"/>
+      <w:bookmarkEnd w:id="7"/>
     </w:p>
     <w:p>
       <w:pPr>
@@ -4644,7 +4642,7 @@
       <w:pPr>
         <w:pStyle w:val="Heading1"/>
       </w:pPr>
-      <w:bookmarkStart w:id="10" w:name="_Toc399754386"/>
+      <w:bookmarkStart w:id="9" w:name="_Toc399754386"/>
       <w:r>
         <w:rPr>
           <w:caps w:val="0"/>
@@ -4652,7 +4650,7 @@
         <w:lastRenderedPageBreak/>
         <w:t>CSV PARSER</w:t>
       </w:r>
-      <w:bookmarkEnd w:id="10"/>
+      <w:bookmarkEnd w:id="9"/>
       <w:r>
         <w:rPr>
           <w:caps w:val="0"/>
@@ -4746,11 +4744,11 @@
           <w:numId w:val="7"/>
         </w:numPr>
       </w:pPr>
-      <w:bookmarkStart w:id="11" w:name="_Toc399754387"/>
+      <w:bookmarkStart w:id="10" w:name="_Toc399754387"/>
       <w:r>
         <w:t>INSTALLATION</w:t>
       </w:r>
-      <w:bookmarkEnd w:id="11"/>
+      <w:bookmarkEnd w:id="10"/>
     </w:p>
     <w:p>
       <w:pPr>
@@ -4845,12 +4843,12 @@
       <w:pPr>
         <w:pStyle w:val="Heading2"/>
       </w:pPr>
+      <w:bookmarkStart w:id="11" w:name="_Toc399754388"/>
       <w:bookmarkStart w:id="12" w:name="_Toc202146551"/>
-      <w:bookmarkStart w:id="13" w:name="_Toc399754388"/>
       <w:r>
         <w:t>DEPENDENCIES</w:t>
       </w:r>
-      <w:bookmarkEnd w:id="13"/>
+      <w:bookmarkEnd w:id="11"/>
     </w:p>
     <w:p>
       <w:pPr>
@@ -5043,11 +5041,11 @@
       <w:pPr>
         <w:pStyle w:val="Heading2"/>
       </w:pPr>
-      <w:bookmarkStart w:id="14" w:name="_Toc399754389"/>
+      <w:bookmarkStart w:id="13" w:name="_Toc399754389"/>
       <w:r>
         <w:t>GETTING STARTED</w:t>
       </w:r>
-      <w:bookmarkEnd w:id="14"/>
+      <w:bookmarkEnd w:id="13"/>
     </w:p>
     <w:p>
       <w:pPr>
@@ -5860,7 +5858,7 @@
           <w:color w:val="auto"/>
         </w:rPr>
       </w:pPr>
-      <w:bookmarkStart w:id="15" w:name="_Toc399750869"/>
+      <w:bookmarkStart w:id="14" w:name="_Toc399750869"/>
       <w:r>
         <w:rPr>
           <w:color w:val="auto"/>
@@ -5904,7 +5902,7 @@
         </w:rPr>
         <w:t>: How to use the CSV parser script.</w:t>
       </w:r>
-      <w:bookmarkEnd w:id="15"/>
+      <w:bookmarkEnd w:id="14"/>
     </w:p>
     <w:p>
       <w:pPr>
@@ -6037,30 +6035,30 @@
       <w:pPr>
         <w:pStyle w:val="Heading2"/>
       </w:pPr>
-      <w:bookmarkStart w:id="16" w:name="_Toc399754390"/>
+      <w:bookmarkStart w:id="15" w:name="_Toc399754390"/>
       <w:r>
         <w:t>DEVICE INI FILE</w:t>
       </w:r>
+      <w:bookmarkEnd w:id="15"/>
+    </w:p>
+    <w:p>
+      <w:pPr>
+        <w:pStyle w:val="BodyTextbeforealist"/>
+      </w:pPr>
+      <w:r>
+        <w:t>This section describes the INI style file required by the parser script.</w:t>
+      </w:r>
+    </w:p>
+    <w:p/>
+    <w:p>
+      <w:pPr>
+        <w:pStyle w:val="Heading3"/>
+      </w:pPr>
+      <w:bookmarkStart w:id="16" w:name="_Toc399754391"/>
+      <w:r>
+        <w:t>Meta information</w:t>
+      </w:r>
       <w:bookmarkEnd w:id="16"/>
-    </w:p>
-    <w:p>
-      <w:pPr>
-        <w:pStyle w:val="BodyTextbeforealist"/>
-      </w:pPr>
-      <w:r>
-        <w:t>This section describes the INI style file required by the parser script.</w:t>
-      </w:r>
-    </w:p>
-    <w:p/>
-    <w:p>
-      <w:pPr>
-        <w:pStyle w:val="Heading3"/>
-      </w:pPr>
-      <w:bookmarkStart w:id="17" w:name="_Toc399754391"/>
-      <w:r>
-        <w:t>Meta information</w:t>
-      </w:r>
-      <w:bookmarkEnd w:id="17"/>
     </w:p>
     <w:p>
       <w:pPr>
@@ -6912,7 +6910,7 @@
           <w:szCs w:val="22"/>
         </w:rPr>
       </w:pPr>
-      <w:bookmarkStart w:id="18" w:name="_Toc399750870"/>
+      <w:bookmarkStart w:id="17" w:name="_Toc399750870"/>
       <w:r>
         <w:rPr>
           <w:bCs w:val="0"/>
@@ -6997,17 +6995,17 @@
         </w:rPr>
         <w:t xml:space="preserve"> information.</w:t>
       </w:r>
+      <w:bookmarkEnd w:id="17"/>
+    </w:p>
+    <w:p>
+      <w:pPr>
+        <w:pStyle w:val="Heading3"/>
+      </w:pPr>
+      <w:bookmarkStart w:id="18" w:name="_Toc399754392"/>
+      <w:r>
+        <w:t>I/O functionality</w:t>
+      </w:r>
       <w:bookmarkEnd w:id="18"/>
-    </w:p>
-    <w:p>
-      <w:pPr>
-        <w:pStyle w:val="Heading3"/>
-      </w:pPr>
-      <w:bookmarkStart w:id="19" w:name="_Toc399754392"/>
-      <w:r>
-        <w:t>I/O functionality</w:t>
-      </w:r>
-      <w:bookmarkEnd w:id="19"/>
     </w:p>
     <w:p>
       <w:pPr>
@@ -7576,7 +7574,7 @@
           <w:color w:val="auto"/>
         </w:rPr>
       </w:pPr>
-      <w:bookmarkStart w:id="20" w:name="_Toc399750871"/>
+      <w:bookmarkStart w:id="19" w:name="_Toc399750871"/>
       <w:r>
         <w:rPr>
           <w:color w:val="auto"/>
@@ -7620,17 +7618,17 @@
         </w:rPr>
         <w:t>: Flexible handling for converting a device manufacturer’s CSV file to a device XML file.</w:t>
       </w:r>
+      <w:bookmarkEnd w:id="19"/>
+    </w:p>
+    <w:p>
+      <w:pPr>
+        <w:pStyle w:val="Heading3"/>
+      </w:pPr>
+      <w:bookmarkStart w:id="20" w:name="_Toc399754393"/>
+      <w:r>
+        <w:t>Column Indices</w:t>
+      </w:r>
       <w:bookmarkEnd w:id="20"/>
-    </w:p>
-    <w:p>
-      <w:pPr>
-        <w:pStyle w:val="Heading3"/>
-      </w:pPr>
-      <w:bookmarkStart w:id="21" w:name="_Toc399754393"/>
-      <w:r>
-        <w:t>Column Indices</w:t>
-      </w:r>
-      <w:bookmarkEnd w:id="21"/>
     </w:p>
     <w:p>
       <w:pPr>
@@ -9140,7 +9138,7 @@
         <w:spacing w:before="240"/>
         <w:jc w:val="center"/>
       </w:pPr>
-      <w:bookmarkStart w:id="22" w:name="_Toc399750872"/>
+      <w:bookmarkStart w:id="21" w:name="_Toc399750872"/>
       <w:r>
         <w:rPr>
           <w:color w:val="auto"/>
@@ -9184,18 +9182,18 @@
         </w:rPr>
         <w:t>: Flexible mapping of data columns in a device manufacturer’s CSV file to specific information required to create device’s XML file.</w:t>
       </w:r>
+      <w:bookmarkEnd w:id="21"/>
+    </w:p>
+    <w:p/>
+    <w:p>
+      <w:pPr>
+        <w:pStyle w:val="Heading3"/>
+      </w:pPr>
+      <w:bookmarkStart w:id="22" w:name="_Toc399754394"/>
+      <w:r>
+        <w:t>Additional user supplied fields</w:t>
+      </w:r>
       <w:bookmarkEnd w:id="22"/>
-    </w:p>
-    <w:p/>
-    <w:p>
-      <w:pPr>
-        <w:pStyle w:val="Heading3"/>
-      </w:pPr>
-      <w:bookmarkStart w:id="23" w:name="_Toc399754394"/>
-      <w:r>
-        <w:t>Additional user supplied fields</w:t>
-      </w:r>
-      <w:bookmarkEnd w:id="23"/>
     </w:p>
     <w:p>
       <w:pPr>
@@ -9843,7 +9841,7 @@
           <w:color w:val="auto"/>
         </w:rPr>
       </w:pPr>
-      <w:bookmarkStart w:id="24" w:name="_Toc399750873"/>
+      <w:bookmarkStart w:id="23" w:name="_Toc399750873"/>
       <w:r>
         <w:rPr>
           <w:color w:val="auto"/>
@@ -9887,17 +9885,17 @@
         </w:rPr>
         <w:t>: Additional columns can be specified for inclusion for modifying specific parsing behavior that uses additional input.</w:t>
       </w:r>
+      <w:bookmarkEnd w:id="23"/>
+    </w:p>
+    <w:p>
+      <w:pPr>
+        <w:pStyle w:val="Heading3"/>
+      </w:pPr>
+      <w:bookmarkStart w:id="24" w:name="_Toc399754395"/>
+      <w:r>
+        <w:t>Function names</w:t>
+      </w:r>
       <w:bookmarkEnd w:id="24"/>
-    </w:p>
-    <w:p>
-      <w:pPr>
-        <w:pStyle w:val="Heading3"/>
-      </w:pPr>
-      <w:bookmarkStart w:id="25" w:name="_Toc399754395"/>
-      <w:r>
-        <w:t>Function names</w:t>
-      </w:r>
-      <w:bookmarkEnd w:id="25"/>
     </w:p>
     <w:p>
       <w:pPr>
@@ -11003,7 +11001,7 @@
         <w:spacing w:before="240"/>
         <w:jc w:val="center"/>
       </w:pPr>
-      <w:bookmarkStart w:id="26" w:name="_Toc399750874"/>
+      <w:bookmarkStart w:id="25" w:name="_Toc399750874"/>
       <w:r>
         <w:rPr>
           <w:color w:val="auto"/>
@@ -11047,7 +11045,7 @@
         </w:rPr>
         <w:t>: Listing of all Modbus device functions for the device which can be used to communicate with the device via the automatically generated device driver.</w:t>
       </w:r>
-      <w:bookmarkEnd w:id="26"/>
+      <w:bookmarkEnd w:id="25"/>
     </w:p>
     <w:p/>
     <w:p>
@@ -11127,7 +11125,7 @@
                                 <w:szCs w:val="20"/>
                               </w:rPr>
                             </w:pPr>
-                            <w:bookmarkStart w:id="27" w:name="_Toc399750875"/>
+                            <w:bookmarkStart w:id="26" w:name="_Toc399750875"/>
                             <w:r>
                               <w:rPr>
                                 <w:color w:val="auto"/>
@@ -11171,7 +11169,7 @@
                               </w:rPr>
                               <w:t>: Logical representation of the CSV parser to MDL XML file</w:t>
                             </w:r>
-                            <w:bookmarkEnd w:id="27"/>
+                            <w:bookmarkEnd w:id="26"/>
                           </w:p>
                         </w:txbxContent>
                       </wps:txbx>
@@ -11202,7 +11200,7 @@
                           <w:szCs w:val="20"/>
                         </w:rPr>
                       </w:pPr>
-                      <w:bookmarkStart w:id="28" w:name="_Toc399750875"/>
+                      <w:bookmarkStart w:id="27" w:name="_Toc399750875"/>
                       <w:r>
                         <w:rPr>
                           <w:color w:val="auto"/>
@@ -11246,7 +11244,7 @@
                         </w:rPr>
                         <w:t>: Logical representation of the CSV parser to MDL XML file</w:t>
                       </w:r>
-                      <w:bookmarkEnd w:id="28"/>
+                      <w:bookmarkEnd w:id="27"/>
                     </w:p>
                   </w:txbxContent>
                 </v:textbox>
@@ -11835,12 +11833,12 @@
       <w:pPr>
         <w:pStyle w:val="Heading1"/>
       </w:pPr>
-      <w:bookmarkStart w:id="29" w:name="_Toc399754396"/>
+      <w:bookmarkStart w:id="28" w:name="_Toc399754396"/>
       <w:bookmarkEnd w:id="12"/>
       <w:r>
         <w:t>DEVICE DRIVER GENERATOR</w:t>
       </w:r>
-      <w:bookmarkEnd w:id="29"/>
+      <w:bookmarkEnd w:id="28"/>
     </w:p>
     <w:p>
       <w:pPr>
@@ -11855,7 +11853,7 @@
       <w:pPr>
         <w:pStyle w:val="Heading2"/>
       </w:pPr>
-      <w:bookmarkStart w:id="30" w:name="_Toc399754397"/>
+      <w:bookmarkStart w:id="29" w:name="_Toc399754397"/>
       <w:r>
         <w:t xml:space="preserve">INSTALLATION </w:t>
       </w:r>
@@ -11865,7 +11863,7 @@
       <w:r>
         <w:t>DEPENDENCIES</w:t>
       </w:r>
-      <w:bookmarkEnd w:id="30"/>
+      <w:bookmarkEnd w:id="29"/>
     </w:p>
     <w:p>
       <w:pPr>
@@ -11967,11 +11965,11 @@
       <w:pPr>
         <w:pStyle w:val="Heading2"/>
       </w:pPr>
-      <w:bookmarkStart w:id="31" w:name="_Toc399754398"/>
+      <w:bookmarkStart w:id="30" w:name="_Toc399754398"/>
       <w:r>
         <w:t>DEVICE DRIVER GENERATION</w:t>
       </w:r>
-      <w:bookmarkEnd w:id="31"/>
+      <w:bookmarkEnd w:id="30"/>
     </w:p>
     <w:p>
       <w:pPr>
@@ -12117,7 +12115,7 @@
                                 <w:szCs w:val="20"/>
                               </w:rPr>
                             </w:pPr>
-                            <w:bookmarkStart w:id="32" w:name="_Toc399750876"/>
+                            <w:bookmarkStart w:id="31" w:name="_Toc399750876"/>
                             <w:r>
                               <w:rPr>
                                 <w:color w:val="auto"/>
@@ -12161,7 +12159,7 @@
                               </w:rPr>
                               <w:t>: Logical representation of the device driver is validated and used to generate driver code for communicating with the device.</w:t>
                             </w:r>
-                            <w:bookmarkEnd w:id="32"/>
+                            <w:bookmarkEnd w:id="31"/>
                           </w:p>
                         </w:txbxContent>
                       </wps:txbx>
@@ -12192,7 +12190,7 @@
                           <w:szCs w:val="20"/>
                         </w:rPr>
                       </w:pPr>
-                      <w:bookmarkStart w:id="33" w:name="_Toc399750876"/>
+                      <w:bookmarkStart w:id="32" w:name="_Toc399750876"/>
                       <w:r>
                         <w:rPr>
                           <w:color w:val="auto"/>
@@ -12236,7 +12234,7 @@
                         </w:rPr>
                         <w:t>: Logical representation of the device driver is validated and used to generate driver code for communicating with the device.</w:t>
                       </w:r>
-                      <w:bookmarkEnd w:id="33"/>
+                      <w:bookmarkEnd w:id="32"/>
                     </w:p>
                   </w:txbxContent>
                 </v:textbox>
@@ -13145,11 +13143,11 @@
       <w:pPr>
         <w:pStyle w:val="Heading1"/>
       </w:pPr>
-      <w:bookmarkStart w:id="34" w:name="_Toc399754399"/>
+      <w:bookmarkStart w:id="33" w:name="_Toc399754399"/>
       <w:r>
         <w:t>LIMITATIONS</w:t>
       </w:r>
-      <w:bookmarkEnd w:id="34"/>
+      <w:bookmarkEnd w:id="33"/>
     </w:p>
     <w:p>
       <w:pPr>
@@ -13191,20 +13189,6 @@
     </w:p>
     <w:p>
       <w:pPr>
-        <w:pStyle w:val="BodyTextbeforealist"/>
-        <w:numPr>
-          <w:ilvl w:val="0"/>
-          <w:numId w:val="11"/>
-        </w:numPr>
-        <w:ind w:left="0" w:firstLine="360"/>
-        <w:jc w:val="both"/>
-      </w:pPr>
-      <w:r>
-        <w:t>Developed and tested on Linux Ubuntu platform only.</w:t>
-      </w:r>
-    </w:p>
-    <w:p>
-      <w:pPr>
         <w:pStyle w:val="BodyText"/>
         <w:numPr>
           <w:ilvl w:val="0"/>
@@ -13212,44 +13196,79 @@
         </w:numPr>
       </w:pPr>
       <w:r>
-        <w:t>Support US-ASCII csv files on</w:t>
-      </w:r>
-      <w:r>
-        <w:t>l</w:t>
-      </w:r>
-      <w:r>
-        <w:t>y.</w:t>
-      </w:r>
-    </w:p>
-    <w:p>
-      <w:pPr>
-        <w:pStyle w:val="BlockText"/>
-      </w:pPr>
-    </w:p>
-    <w:p>
-      <w:pPr>
-        <w:pStyle w:val="BlockText"/>
-      </w:pPr>
-      <w:r>
-        <w:t>Device-driver generator</w:t>
-      </w:r>
-    </w:p>
-    <w:p>
-      <w:pPr>
-        <w:pStyle w:val="BlockText"/>
+        <w:t>Developed and tested on Linux Ubuntu platform only.</w:t>
+      </w:r>
+    </w:p>
+    <w:p>
+      <w:pPr>
+        <w:pStyle w:val="BodyText"/>
         <w:numPr>
           <w:ilvl w:val="0"/>
-          <w:numId w:val="13"/>
+          <w:numId w:val="11"/>
         </w:numPr>
       </w:pPr>
       <w:r>
-        <w:t>Developed, compiled and tested on Linux Ubuntu only.</w:t>
+        <w:t>Support US-ASCII csv files on</w:t>
+      </w:r>
+      <w:r>
+        <w:t>l</w:t>
+      </w:r>
+      <w:r>
+        <w:t>y.</w:t>
+      </w:r>
+    </w:p>
+    <w:p>
+      <w:pPr>
+        <w:pStyle w:val="BlockText"/>
+      </w:pPr>
+    </w:p>
+    <w:p>
+      <w:pPr>
+        <w:pStyle w:val="BlockText"/>
+      </w:pPr>
+      <w:r>
+        <w:t>Device-driver generator</w:t>
       </w:r>
     </w:p>
     <w:p>
       <w:pPr>
         <w:pStyle w:val="BodyText"/>
-      </w:pPr>
+        <w:numPr>
+          <w:ilvl w:val="0"/>
+          <w:numId w:val="15"/>
+        </w:numPr>
+      </w:pPr>
+      <w:r>
+        <w:t xml:space="preserve">Developed, compiled </w:t>
+      </w:r>
+      <w:r>
+        <w:t>and tested on Linux Ubuntu only.</w:t>
+      </w:r>
+    </w:p>
+    <w:p>
+      <w:pPr>
+        <w:pStyle w:val="BodyText"/>
+        <w:numPr>
+          <w:ilvl w:val="0"/>
+          <w:numId w:val="15"/>
+        </w:numPr>
+      </w:pPr>
+      <w:r>
+        <w:t>Only tested on a TEMCO thermostat.</w:t>
+      </w:r>
+    </w:p>
+    <w:p>
+      <w:pPr>
+        <w:pStyle w:val="BlockText"/>
+        <w:ind w:left="1080"/>
+      </w:pPr>
+    </w:p>
+    <w:p>
+      <w:pPr>
+        <w:pStyle w:val="BodyText"/>
+      </w:pPr>
+      <w:bookmarkStart w:id="34" w:name="_GoBack"/>
+      <w:bookmarkEnd w:id="34"/>
     </w:p>
     <w:p>
       <w:pPr>
@@ -13283,7 +13302,10 @@
       <w:bookmarkStart w:id="35" w:name="_Toc397450589"/>
       <w:bookmarkStart w:id="36" w:name="_Toc399754400"/>
       <w:r>
-        <w:t>LICENCE</w:t>
+        <w:t>LICENS</w:t>
+      </w:r>
+      <w:r>
+        <w:t>E</w:t>
       </w:r>
       <w:bookmarkEnd w:id="35"/>
       <w:bookmarkEnd w:id="36"/>
@@ -13658,7 +13680,7 @@
       <w:rPr>
         <w:noProof/>
       </w:rPr>
-      <w:t>2</w:t>
+      <w:t>9</w:t>
     </w:r>
     <w:r>
       <w:rPr>
@@ -14725,6 +14747,95 @@
     </w:lvl>
   </w:abstractNum>
   <w:abstractNum w:abstractNumId="10">
+    <w:nsid w:val="4D4C1B6A"/>
+    <w:multiLevelType w:val="hybridMultilevel"/>
+    <w:tmpl w:val="728007D6"/>
+    <w:lvl w:ilvl="0" w:tplc="04090019">
+      <w:start w:val="1"/>
+      <w:numFmt w:val="lowerLetter"/>
+      <w:lvlText w:val="%1."/>
+      <w:lvlJc w:val="left"/>
+      <w:pPr>
+        <w:ind w:left="1080" w:hanging="360"/>
+      </w:pPr>
+      <w:rPr>
+        <w:rFonts w:hint="default"/>
+      </w:rPr>
+    </w:lvl>
+    <w:lvl w:ilvl="1" w:tplc="04090019">
+      <w:start w:val="1"/>
+      <w:numFmt w:val="lowerLetter"/>
+      <w:lvlText w:val="%2."/>
+      <w:lvlJc w:val="left"/>
+      <w:pPr>
+        <w:ind w:left="1800" w:hanging="360"/>
+      </w:pPr>
+    </w:lvl>
+    <w:lvl w:ilvl="2" w:tplc="0409001B" w:tentative="1">
+      <w:start w:val="1"/>
+      <w:numFmt w:val="lowerRoman"/>
+      <w:lvlText w:val="%3."/>
+      <w:lvlJc w:val="right"/>
+      <w:pPr>
+        <w:ind w:left="2520" w:hanging="180"/>
+      </w:pPr>
+    </w:lvl>
+    <w:lvl w:ilvl="3" w:tplc="0409000F" w:tentative="1">
+      <w:start w:val="1"/>
+      <w:numFmt w:val="decimal"/>
+      <w:lvlText w:val="%4."/>
+      <w:lvlJc w:val="left"/>
+      <w:pPr>
+        <w:ind w:left="3240" w:hanging="360"/>
+      </w:pPr>
+    </w:lvl>
+    <w:lvl w:ilvl="4" w:tplc="04090019" w:tentative="1">
+      <w:start w:val="1"/>
+      <w:numFmt w:val="lowerLetter"/>
+      <w:lvlText w:val="%5."/>
+      <w:lvlJc w:val="left"/>
+      <w:pPr>
+        <w:ind w:left="3960" w:hanging="360"/>
+      </w:pPr>
+    </w:lvl>
+    <w:lvl w:ilvl="5" w:tplc="0409001B" w:tentative="1">
+      <w:start w:val="1"/>
+      <w:numFmt w:val="lowerRoman"/>
+      <w:lvlText w:val="%6."/>
+      <w:lvlJc w:val="right"/>
+      <w:pPr>
+        <w:ind w:left="4680" w:hanging="180"/>
+      </w:pPr>
+    </w:lvl>
+    <w:lvl w:ilvl="6" w:tplc="0409000F" w:tentative="1">
+      <w:start w:val="1"/>
+      <w:numFmt w:val="decimal"/>
+      <w:lvlText w:val="%7."/>
+      <w:lvlJc w:val="left"/>
+      <w:pPr>
+        <w:ind w:left="5400" w:hanging="360"/>
+      </w:pPr>
+    </w:lvl>
+    <w:lvl w:ilvl="7" w:tplc="04090019" w:tentative="1">
+      <w:start w:val="1"/>
+      <w:numFmt w:val="lowerLetter"/>
+      <w:lvlText w:val="%8."/>
+      <w:lvlJc w:val="left"/>
+      <w:pPr>
+        <w:ind w:left="6120" w:hanging="360"/>
+      </w:pPr>
+    </w:lvl>
+    <w:lvl w:ilvl="8" w:tplc="0409001B" w:tentative="1">
+      <w:start w:val="1"/>
+      <w:numFmt w:val="lowerRoman"/>
+      <w:lvlText w:val="%9."/>
+      <w:lvlJc w:val="right"/>
+      <w:pPr>
+        <w:ind w:left="6840" w:hanging="180"/>
+      </w:pPr>
+    </w:lvl>
+  </w:abstractNum>
+  <w:abstractNum w:abstractNumId="11">
     <w:nsid w:val="5F3671A9"/>
     <w:multiLevelType w:val="hybridMultilevel"/>
     <w:tmpl w:val="728007D6"/>
@@ -14740,7 +14851,7 @@
         <w:rFonts w:hint="default"/>
       </w:rPr>
     </w:lvl>
-    <w:lvl w:ilvl="1" w:tplc="04090019" w:tentative="1">
+    <w:lvl w:ilvl="1" w:tplc="04090019">
       <w:start w:val="1"/>
       <w:numFmt w:val="lowerLetter"/>
       <w:lvlText w:val="%2."/>
@@ -14813,7 +14924,7 @@
       </w:pPr>
     </w:lvl>
   </w:abstractNum>
-  <w:abstractNum w:abstractNumId="11">
+  <w:abstractNum w:abstractNumId="12">
     <w:nsid w:val="63091E46"/>
     <w:multiLevelType w:val="multilevel"/>
     <w:tmpl w:val="FD428BE0"/>
@@ -14935,7 +15046,7 @@
       </w:rPr>
     </w:lvl>
   </w:abstractNum>
-  <w:abstractNum w:abstractNumId="12">
+  <w:abstractNum w:abstractNumId="13">
     <w:nsid w:val="7F3B4789"/>
     <w:multiLevelType w:val="hybridMultilevel"/>
     <w:tmpl w:val="3FCE1912"/>
@@ -15025,7 +15136,7 @@
     </w:lvl>
   </w:abstractNum>
   <w:num w:numId="1">
-    <w:abstractNumId w:val="11"/>
+    <w:abstractNumId w:val="12"/>
   </w:num>
   <w:num w:numId="2">
     <w:abstractNumId w:val="9"/>
@@ -15043,7 +15154,7 @@
     <w:abstractNumId w:val="6"/>
   </w:num>
   <w:num w:numId="7">
-    <w:abstractNumId w:val="11"/>
+    <w:abstractNumId w:val="12"/>
     <w:lvlOverride w:ilvl="0">
       <w:startOverride w:val="1"/>
     </w:lvlOverride>
@@ -15082,7 +15193,7 @@
     <w:abstractNumId w:val="8"/>
   </w:num>
   <w:num w:numId="11">
-    <w:abstractNumId w:val="10"/>
+    <w:abstractNumId w:val="11"/>
   </w:num>
   <w:num w:numId="12">
     <w:abstractNumId w:val="3"/>
@@ -15091,7 +15202,10 @@
     <w:abstractNumId w:val="2"/>
   </w:num>
   <w:num w:numId="14">
-    <w:abstractNumId w:val="12"/>
+    <w:abstractNumId w:val="13"/>
+  </w:num>
+  <w:num w:numId="15">
+    <w:abstractNumId w:val="10"/>
   </w:num>
 </w:numbering>
 </file>
@@ -19392,17 +19506,17 @@
   </dgm:ptLst>
   <dgm:cxnLst>
     <dgm:cxn modelId="{9E33520E-7EB9-498C-943C-FC16A4B4F75C}" srcId="{7BC53FD0-51BD-4E84-8706-6EF05B761467}" destId="{71DC497E-9405-44C8-9D86-9610400CEC62}" srcOrd="1" destOrd="0" parTransId="{1620349C-5B45-416F-942A-0F7B80F6A9F6}" sibTransId="{C25D0064-B8C2-4935-A3D8-4CE3FDEA0807}"/>
-    <dgm:cxn modelId="{D78A0F49-1297-48A9-A544-C992C07BA8CF}" type="presOf" srcId="{71DC497E-9405-44C8-9D86-9610400CEC62}" destId="{088035DC-8AF0-4A80-8519-E825132B2A6C}" srcOrd="0" destOrd="0" presId="urn:microsoft.com/office/officeart/2005/8/layout/chevron1"/>
+    <dgm:cxn modelId="{E423FE8A-E060-42B4-BB9B-6ACD68CE1506}" type="presOf" srcId="{53597F88-C78A-4B12-A556-43ED04770475}" destId="{9745D46C-E6A1-45C0-8738-57C273D97D62}" srcOrd="0" destOrd="0" presId="urn:microsoft.com/office/officeart/2005/8/layout/chevron1"/>
     <dgm:cxn modelId="{65186565-1DEE-4E3B-8908-DFFAE96795AC}" srcId="{7BC53FD0-51BD-4E84-8706-6EF05B761467}" destId="{23690A4E-65F9-491E-8567-B09AD3B4E0B0}" srcOrd="2" destOrd="0" parTransId="{5EA68DC6-3EE4-4A95-8774-1C7618D9AFA4}" sibTransId="{C6712DFD-BF0A-402F-A9A3-5BD2AC6E6876}"/>
-    <dgm:cxn modelId="{69A37EEE-C63F-42DB-BC6B-84E6D70BB6B7}" type="presOf" srcId="{53597F88-C78A-4B12-A556-43ED04770475}" destId="{9745D46C-E6A1-45C0-8738-57C273D97D62}" srcOrd="0" destOrd="0" presId="urn:microsoft.com/office/officeart/2005/8/layout/chevron1"/>
     <dgm:cxn modelId="{7679CBFE-993B-4903-B347-2BFBFC4EDD49}" srcId="{7BC53FD0-51BD-4E84-8706-6EF05B761467}" destId="{53597F88-C78A-4B12-A556-43ED04770475}" srcOrd="0" destOrd="0" parTransId="{0799E0B9-C294-49DD-BAF1-48412A82F778}" sibTransId="{0A95CB2B-CFAA-473F-A2B2-D417B756BF18}"/>
-    <dgm:cxn modelId="{AB55ABAA-6887-48A3-B555-CD072E0C2A5D}" type="presOf" srcId="{7BC53FD0-51BD-4E84-8706-6EF05B761467}" destId="{532B6A39-D956-4EA5-B5C1-26B0C57E4BD9}" srcOrd="0" destOrd="0" presId="urn:microsoft.com/office/officeart/2005/8/layout/chevron1"/>
-    <dgm:cxn modelId="{9EB52C03-8772-42C1-996F-2D5EE1BCBADD}" type="presOf" srcId="{23690A4E-65F9-491E-8567-B09AD3B4E0B0}" destId="{E650B9C8-A053-46B8-B7DA-269E67B4DF6C}" srcOrd="0" destOrd="0" presId="urn:microsoft.com/office/officeart/2005/8/layout/chevron1"/>
-    <dgm:cxn modelId="{4D31BA1E-58AA-4053-9517-AF4DB5330CB9}" type="presParOf" srcId="{532B6A39-D956-4EA5-B5C1-26B0C57E4BD9}" destId="{9745D46C-E6A1-45C0-8738-57C273D97D62}" srcOrd="0" destOrd="0" presId="urn:microsoft.com/office/officeart/2005/8/layout/chevron1"/>
-    <dgm:cxn modelId="{9AFC09FA-2AE2-4BCB-BBB3-E7F0315C96F1}" type="presParOf" srcId="{532B6A39-D956-4EA5-B5C1-26B0C57E4BD9}" destId="{F092591B-F298-4C20-AF40-91930F83D79D}" srcOrd="1" destOrd="0" presId="urn:microsoft.com/office/officeart/2005/8/layout/chevron1"/>
-    <dgm:cxn modelId="{07AEEAE6-0860-485B-A843-AFFC0E96FE2C}" type="presParOf" srcId="{532B6A39-D956-4EA5-B5C1-26B0C57E4BD9}" destId="{088035DC-8AF0-4A80-8519-E825132B2A6C}" srcOrd="2" destOrd="0" presId="urn:microsoft.com/office/officeart/2005/8/layout/chevron1"/>
-    <dgm:cxn modelId="{DC3FB40E-20AD-4AB5-9A05-C6B417CA8AA2}" type="presParOf" srcId="{532B6A39-D956-4EA5-B5C1-26B0C57E4BD9}" destId="{E416D43E-7590-4625-A304-7383CA7E35C7}" srcOrd="3" destOrd="0" presId="urn:microsoft.com/office/officeart/2005/8/layout/chevron1"/>
-    <dgm:cxn modelId="{25FCD36D-1726-448C-BC79-BE713EE794EB}" type="presParOf" srcId="{532B6A39-D956-4EA5-B5C1-26B0C57E4BD9}" destId="{E650B9C8-A053-46B8-B7DA-269E67B4DF6C}" srcOrd="4" destOrd="0" presId="urn:microsoft.com/office/officeart/2005/8/layout/chevron1"/>
+    <dgm:cxn modelId="{0AAF456F-EA6E-4198-9A17-3E9E682D74E3}" type="presOf" srcId="{23690A4E-65F9-491E-8567-B09AD3B4E0B0}" destId="{E650B9C8-A053-46B8-B7DA-269E67B4DF6C}" srcOrd="0" destOrd="0" presId="urn:microsoft.com/office/officeart/2005/8/layout/chevron1"/>
+    <dgm:cxn modelId="{5BBB6D50-7A0A-4AC4-8E0F-F358FE603E82}" type="presOf" srcId="{71DC497E-9405-44C8-9D86-9610400CEC62}" destId="{088035DC-8AF0-4A80-8519-E825132B2A6C}" srcOrd="0" destOrd="0" presId="urn:microsoft.com/office/officeart/2005/8/layout/chevron1"/>
+    <dgm:cxn modelId="{0DE55E51-21D1-43E9-9C16-56203FE7DE92}" type="presOf" srcId="{7BC53FD0-51BD-4E84-8706-6EF05B761467}" destId="{532B6A39-D956-4EA5-B5C1-26B0C57E4BD9}" srcOrd="0" destOrd="0" presId="urn:microsoft.com/office/officeart/2005/8/layout/chevron1"/>
+    <dgm:cxn modelId="{62EBADD7-D969-46B4-9040-1F4E6FD4004B}" type="presParOf" srcId="{532B6A39-D956-4EA5-B5C1-26B0C57E4BD9}" destId="{9745D46C-E6A1-45C0-8738-57C273D97D62}" srcOrd="0" destOrd="0" presId="urn:microsoft.com/office/officeart/2005/8/layout/chevron1"/>
+    <dgm:cxn modelId="{E099A2DA-C52B-4400-BAF3-5DFB624C63EE}" type="presParOf" srcId="{532B6A39-D956-4EA5-B5C1-26B0C57E4BD9}" destId="{F092591B-F298-4C20-AF40-91930F83D79D}" srcOrd="1" destOrd="0" presId="urn:microsoft.com/office/officeart/2005/8/layout/chevron1"/>
+    <dgm:cxn modelId="{B2BCAE1B-1949-4401-9291-A0046CE058AF}" type="presParOf" srcId="{532B6A39-D956-4EA5-B5C1-26B0C57E4BD9}" destId="{088035DC-8AF0-4A80-8519-E825132B2A6C}" srcOrd="2" destOrd="0" presId="urn:microsoft.com/office/officeart/2005/8/layout/chevron1"/>
+    <dgm:cxn modelId="{94AB3D7F-2AE9-438A-B97E-9465A79E4580}" type="presParOf" srcId="{532B6A39-D956-4EA5-B5C1-26B0C57E4BD9}" destId="{E416D43E-7590-4625-A304-7383CA7E35C7}" srcOrd="3" destOrd="0" presId="urn:microsoft.com/office/officeart/2005/8/layout/chevron1"/>
+    <dgm:cxn modelId="{5B9EF883-0B0A-4AA0-B6B4-7FDC6CB1CC09}" type="presParOf" srcId="{532B6A39-D956-4EA5-B5C1-26B0C57E4BD9}" destId="{E650B9C8-A053-46B8-B7DA-269E67B4DF6C}" srcOrd="4" destOrd="0" presId="urn:microsoft.com/office/officeart/2005/8/layout/chevron1"/>
   </dgm:cxnLst>
   <dgm:bg/>
   <dgm:whole/>
@@ -19603,18 +19717,18 @@
     </dgm:pt>
   </dgm:ptLst>
   <dgm:cxnLst>
+    <dgm:cxn modelId="{DF0C50A8-F912-4B73-87C0-F43EAF3294BB}" type="presOf" srcId="{53597F88-C78A-4B12-A556-43ED04770475}" destId="{9745D46C-E6A1-45C0-8738-57C273D97D62}" srcOrd="0" destOrd="0" presId="urn:microsoft.com/office/officeart/2005/8/layout/chevron1"/>
     <dgm:cxn modelId="{9E33520E-7EB9-498C-943C-FC16A4B4F75C}" srcId="{7BC53FD0-51BD-4E84-8706-6EF05B761467}" destId="{71DC497E-9405-44C8-9D86-9610400CEC62}" srcOrd="1" destOrd="0" parTransId="{1620349C-5B45-416F-942A-0F7B80F6A9F6}" sibTransId="{C25D0064-B8C2-4935-A3D8-4CE3FDEA0807}"/>
-    <dgm:cxn modelId="{B5FC7F52-48CB-4F81-8680-FECE40A8C549}" type="presOf" srcId="{23690A4E-65F9-491E-8567-B09AD3B4E0B0}" destId="{E650B9C8-A053-46B8-B7DA-269E67B4DF6C}" srcOrd="0" destOrd="0" presId="urn:microsoft.com/office/officeart/2005/8/layout/chevron1"/>
+    <dgm:cxn modelId="{00683C3C-B21F-4F9A-B6EA-ED0A30370524}" type="presOf" srcId="{23690A4E-65F9-491E-8567-B09AD3B4E0B0}" destId="{E650B9C8-A053-46B8-B7DA-269E67B4DF6C}" srcOrd="0" destOrd="0" presId="urn:microsoft.com/office/officeart/2005/8/layout/chevron1"/>
     <dgm:cxn modelId="{65186565-1DEE-4E3B-8908-DFFAE96795AC}" srcId="{7BC53FD0-51BD-4E84-8706-6EF05B761467}" destId="{23690A4E-65F9-491E-8567-B09AD3B4E0B0}" srcOrd="2" destOrd="0" parTransId="{5EA68DC6-3EE4-4A95-8774-1C7618D9AFA4}" sibTransId="{C6712DFD-BF0A-402F-A9A3-5BD2AC6E6876}"/>
-    <dgm:cxn modelId="{0C2ED4F2-D23F-48DB-8CAE-7DDAE731CF10}" type="presOf" srcId="{53597F88-C78A-4B12-A556-43ED04770475}" destId="{9745D46C-E6A1-45C0-8738-57C273D97D62}" srcOrd="0" destOrd="0" presId="urn:microsoft.com/office/officeart/2005/8/layout/chevron1"/>
     <dgm:cxn modelId="{7679CBFE-993B-4903-B347-2BFBFC4EDD49}" srcId="{7BC53FD0-51BD-4E84-8706-6EF05B761467}" destId="{53597F88-C78A-4B12-A556-43ED04770475}" srcOrd="0" destOrd="0" parTransId="{0799E0B9-C294-49DD-BAF1-48412A82F778}" sibTransId="{0A95CB2B-CFAA-473F-A2B2-D417B756BF18}"/>
-    <dgm:cxn modelId="{5CBEBA71-DE9F-4F18-A86E-374B5B3615D0}" type="presOf" srcId="{7BC53FD0-51BD-4E84-8706-6EF05B761467}" destId="{532B6A39-D956-4EA5-B5C1-26B0C57E4BD9}" srcOrd="0" destOrd="0" presId="urn:microsoft.com/office/officeart/2005/8/layout/chevron1"/>
-    <dgm:cxn modelId="{671A181C-AD77-4B75-8426-1285CDC35503}" type="presOf" srcId="{71DC497E-9405-44C8-9D86-9610400CEC62}" destId="{088035DC-8AF0-4A80-8519-E825132B2A6C}" srcOrd="0" destOrd="0" presId="urn:microsoft.com/office/officeart/2005/8/layout/chevron1"/>
-    <dgm:cxn modelId="{E647B246-E396-4A96-924A-BEE75856E1D5}" type="presParOf" srcId="{532B6A39-D956-4EA5-B5C1-26B0C57E4BD9}" destId="{9745D46C-E6A1-45C0-8738-57C273D97D62}" srcOrd="0" destOrd="0" presId="urn:microsoft.com/office/officeart/2005/8/layout/chevron1"/>
-    <dgm:cxn modelId="{3D9540E6-CFCA-4C0F-85B0-B109666F91D9}" type="presParOf" srcId="{532B6A39-D956-4EA5-B5C1-26B0C57E4BD9}" destId="{F092591B-F298-4C20-AF40-91930F83D79D}" srcOrd="1" destOrd="0" presId="urn:microsoft.com/office/officeart/2005/8/layout/chevron1"/>
-    <dgm:cxn modelId="{2FA43DA0-41EF-4FB8-B526-59D1FBF0A8D8}" type="presParOf" srcId="{532B6A39-D956-4EA5-B5C1-26B0C57E4BD9}" destId="{088035DC-8AF0-4A80-8519-E825132B2A6C}" srcOrd="2" destOrd="0" presId="urn:microsoft.com/office/officeart/2005/8/layout/chevron1"/>
-    <dgm:cxn modelId="{0E3A664D-0775-4CFA-93FA-B119CB05BAD6}" type="presParOf" srcId="{532B6A39-D956-4EA5-B5C1-26B0C57E4BD9}" destId="{E416D43E-7590-4625-A304-7383CA7E35C7}" srcOrd="3" destOrd="0" presId="urn:microsoft.com/office/officeart/2005/8/layout/chevron1"/>
-    <dgm:cxn modelId="{C20FABF8-D2AE-4BE3-B0D0-FA75CA369BA0}" type="presParOf" srcId="{532B6A39-D956-4EA5-B5C1-26B0C57E4BD9}" destId="{E650B9C8-A053-46B8-B7DA-269E67B4DF6C}" srcOrd="4" destOrd="0" presId="urn:microsoft.com/office/officeart/2005/8/layout/chevron1"/>
+    <dgm:cxn modelId="{D0C00DC6-2038-4F2E-876D-FE55A3DF1495}" type="presOf" srcId="{7BC53FD0-51BD-4E84-8706-6EF05B761467}" destId="{532B6A39-D956-4EA5-B5C1-26B0C57E4BD9}" srcOrd="0" destOrd="0" presId="urn:microsoft.com/office/officeart/2005/8/layout/chevron1"/>
+    <dgm:cxn modelId="{D65BA524-0FE6-4794-AD95-79EC722C26B2}" type="presOf" srcId="{71DC497E-9405-44C8-9D86-9610400CEC62}" destId="{088035DC-8AF0-4A80-8519-E825132B2A6C}" srcOrd="0" destOrd="0" presId="urn:microsoft.com/office/officeart/2005/8/layout/chevron1"/>
+    <dgm:cxn modelId="{AC26867D-5F36-4353-B111-7A9A188EAAFB}" type="presParOf" srcId="{532B6A39-D956-4EA5-B5C1-26B0C57E4BD9}" destId="{9745D46C-E6A1-45C0-8738-57C273D97D62}" srcOrd="0" destOrd="0" presId="urn:microsoft.com/office/officeart/2005/8/layout/chevron1"/>
+    <dgm:cxn modelId="{EB439A61-C106-429E-B630-08AB7B4E2459}" type="presParOf" srcId="{532B6A39-D956-4EA5-B5C1-26B0C57E4BD9}" destId="{F092591B-F298-4C20-AF40-91930F83D79D}" srcOrd="1" destOrd="0" presId="urn:microsoft.com/office/officeart/2005/8/layout/chevron1"/>
+    <dgm:cxn modelId="{AC93C6A2-52B2-4871-9B47-B1C0687F6A3D}" type="presParOf" srcId="{532B6A39-D956-4EA5-B5C1-26B0C57E4BD9}" destId="{088035DC-8AF0-4A80-8519-E825132B2A6C}" srcOrd="2" destOrd="0" presId="urn:microsoft.com/office/officeart/2005/8/layout/chevron1"/>
+    <dgm:cxn modelId="{A6901773-483F-400C-A2BD-D4BE9F5C50C3}" type="presParOf" srcId="{532B6A39-D956-4EA5-B5C1-26B0C57E4BD9}" destId="{E416D43E-7590-4625-A304-7383CA7E35C7}" srcOrd="3" destOrd="0" presId="urn:microsoft.com/office/officeart/2005/8/layout/chevron1"/>
+    <dgm:cxn modelId="{E67565C7-D7BD-4D4A-8C5D-B097B3C16991}" type="presParOf" srcId="{532B6A39-D956-4EA5-B5C1-26B0C57E4BD9}" destId="{E650B9C8-A053-46B8-B7DA-269E67B4DF6C}" srcOrd="4" destOrd="0" presId="urn:microsoft.com/office/officeart/2005/8/layout/chevron1"/>
   </dgm:cxnLst>
   <dgm:bg/>
   <dgm:whole/>
@@ -23034,7 +23148,7 @@
 </file>
 
 <file path=customXml/itemProps1.xml><?xml version="1.0" encoding="utf-8"?>
-<ds:datastoreItem xmlns:ds="http://schemas.openxmlformats.org/officeDocument/2006/customXml" ds:itemID="{C5D0040C-EFFE-4C2B-B666-B70B7EF98BCC}">
+<ds:datastoreItem xmlns:ds="http://schemas.openxmlformats.org/officeDocument/2006/customXml" ds:itemID="{A4EAFD62-FBA6-4382-84FF-C6F1FF168FB4}">
   <ds:schemaRefs>
     <ds:schemaRef ds:uri="http://schemas.openxmlformats.org/officeDocument/2006/bibliography"/>
   </ds:schemaRefs>

</xml_diff>